<commit_message>
semester 2 meeting agendas and minutes
</commit_message>
<xml_diff>
--- a/meetings/minutes/11-10-22 Meeting Minutes.docx
+++ b/meetings/minutes/11-10-22 Meeting Minutes.docx
@@ -12,13 +12,22 @@
     </w:p>
     <w:p>
       <w:r>
-        <w:t>Date: 0</w:t>
-      </w:r>
-      <w:r>
-        <w:t>1</w:t>
-      </w:r>
-      <w:r>
-        <w:t>/10/2022 12:00</w:t>
+        <w:t xml:space="preserve">Date: </w:t>
+      </w:r>
+      <w:r>
+        <w:t>18</w:t>
+      </w:r>
+      <w:r>
+        <w:t>/10/2022 1</w:t>
+      </w:r>
+      <w:r>
+        <w:t>3</w:t>
+      </w:r>
+      <w:r>
+        <w:t>:</w:t>
+      </w:r>
+      <w:r>
+        <w:t>15</w:t>
       </w:r>
     </w:p>
     <w:p>
@@ -72,16 +81,22 @@
           </w:tcPr>
           <w:p>
             <w:r>
-              <w:t>12:0</w:t>
-            </w:r>
-            <w:r>
-              <w:t>0</w:t>
-            </w:r>
-            <w:r>
-              <w:t>-12:1</w:t>
-            </w:r>
-            <w:r>
-              <w:t>5</w:t>
+              <w:t>1</w:t>
+            </w:r>
+            <w:r>
+              <w:t>3:15-</w:t>
+            </w:r>
+            <w:r>
+              <w:t>1</w:t>
+            </w:r>
+            <w:r>
+              <w:t>3</w:t>
+            </w:r>
+            <w:r>
+              <w:t>:</w:t>
+            </w:r>
+            <w:r>
+              <w:t>28</w:t>
             </w:r>
           </w:p>
         </w:tc>
@@ -91,7 +106,7 @@
           </w:tcPr>
           <w:p>
             <w:r>
-              <w:t>Go over design</w:t>
+              <w:t>Go over deployed version</w:t>
             </w:r>
           </w:p>
         </w:tc>
@@ -103,16 +118,13 @@
           </w:tcPr>
           <w:p>
             <w:r>
-              <w:t>12:1</w:t>
-            </w:r>
-            <w:r>
-              <w:t>5</w:t>
-            </w:r>
-            <w:r>
-              <w:t>-13:2</w:t>
-            </w:r>
-            <w:r>
-              <w:t>0</w:t>
+              <w:t>13:28</w:t>
+            </w:r>
+            <w:r>
+              <w:t>-13:</w:t>
+            </w:r>
+            <w:r>
+              <w:t>34</w:t>
             </w:r>
           </w:p>
         </w:tc>
@@ -122,7 +134,7 @@
           </w:tcPr>
           <w:p>
             <w:r>
-              <w:t>Additional Feature: Highlight sentences that include topic words</w:t>
+              <w:t>Further refinements to requirements (system)</w:t>
             </w:r>
           </w:p>
         </w:tc>
@@ -134,16 +146,28 @@
           </w:tcPr>
           <w:p>
             <w:r>
-              <w:t>12:2</w:t>
-            </w:r>
-            <w:r>
-              <w:t>0</w:t>
-            </w:r>
-            <w:r>
-              <w:t>-12:2</w:t>
-            </w:r>
-            <w:r>
-              <w:t>5</w:t>
+              <w:t>1</w:t>
+            </w:r>
+            <w:r>
+              <w:t>3</w:t>
+            </w:r>
+            <w:r>
+              <w:t>:</w:t>
+            </w:r>
+            <w:r>
+              <w:t>34</w:t>
+            </w:r>
+            <w:r>
+              <w:t>-1</w:t>
+            </w:r>
+            <w:r>
+              <w:t>3</w:t>
+            </w:r>
+            <w:r>
+              <w:t>:</w:t>
+            </w:r>
+            <w:r>
+              <w:t>39</w:t>
             </w:r>
           </w:p>
         </w:tc>
@@ -153,7 +177,7 @@
           </w:tcPr>
           <w:p>
             <w:r>
-              <w:t>Discuss multiple file upload feature</w:t>
+              <w:t>Discuss addition of file preparation pages</w:t>
             </w:r>
           </w:p>
         </w:tc>
@@ -165,16 +189,28 @@
           </w:tcPr>
           <w:p>
             <w:r>
-              <w:t>12:2</w:t>
-            </w:r>
-            <w:r>
-              <w:t>5</w:t>
-            </w:r>
-            <w:r>
-              <w:t>-12:</w:t>
-            </w:r>
-            <w:r>
-              <w:t>27</w:t>
+              <w:t>1</w:t>
+            </w:r>
+            <w:r>
+              <w:t>3</w:t>
+            </w:r>
+            <w:r>
+              <w:t>:</w:t>
+            </w:r>
+            <w:r>
+              <w:t>39</w:t>
+            </w:r>
+            <w:r>
+              <w:t>-1</w:t>
+            </w:r>
+            <w:r>
+              <w:t>3</w:t>
+            </w:r>
+            <w:r>
+              <w:t>:</w:t>
+            </w:r>
+            <w:r>
+              <w:t>45</w:t>
             </w:r>
           </w:p>
         </w:tc>
@@ -184,100 +220,7 @@
           </w:tcPr>
           <w:p>
             <w:r>
-              <w:t>Revisit design parts that would require more specific information</w:t>
-            </w:r>
-          </w:p>
-        </w:tc>
-      </w:tr>
-      <w:tr>
-        <w:tc>
-          <w:tcPr>
-            <w:tcW w:w="1413" w:type="dxa"/>
-          </w:tcPr>
-          <w:p>
-            <w:r>
-              <w:t>12:</w:t>
-            </w:r>
-            <w:r>
-              <w:t>27</w:t>
-            </w:r>
-            <w:r>
-              <w:t>-12:3</w:t>
-            </w:r>
-            <w:r>
-              <w:t>0</w:t>
-            </w:r>
-          </w:p>
-        </w:tc>
-        <w:tc>
-          <w:tcPr>
-            <w:tcW w:w="7649" w:type="dxa"/>
-          </w:tcPr>
-          <w:p>
-            <w:r>
-              <w:t>Stick with web app version and add executable as a future plan</w:t>
-            </w:r>
-          </w:p>
-        </w:tc>
-      </w:tr>
-      <w:tr>
-        <w:tc>
-          <w:tcPr>
-            <w:tcW w:w="1413" w:type="dxa"/>
-          </w:tcPr>
-          <w:p>
-            <w:r>
-              <w:t>12:3</w:t>
-            </w:r>
-            <w:r>
-              <w:t>0</w:t>
-            </w:r>
-            <w:r>
-              <w:t>-12:3</w:t>
-            </w:r>
-            <w:r>
-              <w:t>2</w:t>
-            </w:r>
-          </w:p>
-        </w:tc>
-        <w:tc>
-          <w:tcPr>
-            <w:tcW w:w="7649" w:type="dxa"/>
-          </w:tcPr>
-          <w:p>
-            <w:r>
-              <w:t>Discuss ethics form</w:t>
-            </w:r>
-          </w:p>
-        </w:tc>
-      </w:tr>
-      <w:tr>
-        <w:tc>
-          <w:tcPr>
-            <w:tcW w:w="1413" w:type="dxa"/>
-          </w:tcPr>
-          <w:p>
-            <w:r>
-              <w:t>12:3</w:t>
-            </w:r>
-            <w:r>
-              <w:t>2</w:t>
-            </w:r>
-            <w:r>
-              <w:t>-12:</w:t>
-            </w:r>
-            <w:r>
-              <w:t>34</w:t>
-            </w:r>
-          </w:p>
-        </w:tc>
-        <w:tc>
-          <w:tcPr>
-            <w:tcW w:w="7649" w:type="dxa"/>
-          </w:tcPr>
-          <w:p>
-            <w:r>
-              <w:t>Optional requirement refinement with google forms</w:t>
+              <w:t>Talk about next steps</w:t>
             </w:r>
           </w:p>
         </w:tc>
@@ -294,14 +237,26 @@
         <w:pStyle w:val="ListParagraph"/>
         <w:numPr>
           <w:ilvl w:val="0"/>
-          <w:numId w:val="2"/>
+          <w:numId w:val="3"/>
         </w:numPr>
       </w:pPr>
       <w:r>
-        <w:t xml:space="preserve">General feedback on initial </w:t>
-      </w:r>
-      <w:r>
-        <w:t>design</w:t>
+        <w:t>Walked through deployed version</w:t>
+      </w:r>
+    </w:p>
+    <w:p>
+      <w:pPr>
+        <w:pStyle w:val="ListParagraph"/>
+        <w:numPr>
+          <w:ilvl w:val="0"/>
+          <w:numId w:val="3"/>
+        </w:numPr>
+      </w:pPr>
+      <w:r>
+        <w:t xml:space="preserve">Discussed </w:t>
+      </w:r>
+      <w:r>
+        <w:t>parts that need to be more specific</w:t>
       </w:r>
     </w:p>
     <w:p>
@@ -309,11 +264,17 @@
         <w:pStyle w:val="ListParagraph"/>
         <w:numPr>
           <w:ilvl w:val="1"/>
-          <w:numId w:val="2"/>
+          <w:numId w:val="3"/>
         </w:numPr>
       </w:pPr>
       <w:r>
-        <w:t>Home page should be more captivating</w:t>
+        <w:t xml:space="preserve">Add details about the type of text the script </w:t>
+      </w:r>
+      <w:r>
+        <w:t>would</w:t>
+      </w:r>
+      <w:r>
+        <w:t xml:space="preserve"> be able to analyse (focus groups, interviews, diary entries, articles full-texts, social media posts etc)</w:t>
       </w:r>
     </w:p>
     <w:p>
@@ -321,11 +282,11 @@
         <w:pStyle w:val="ListParagraph"/>
         <w:numPr>
           <w:ilvl w:val="1"/>
-          <w:numId w:val="2"/>
+          <w:numId w:val="3"/>
         </w:numPr>
       </w:pPr>
       <w:r>
-        <w:t>About page should be solely about the product and related resources</w:t>
+        <w:t xml:space="preserve">Add details of ML script in the About section </w:t>
       </w:r>
     </w:p>
     <w:p>
@@ -333,11 +294,11 @@
         <w:pStyle w:val="ListParagraph"/>
         <w:numPr>
           <w:ilvl w:val="1"/>
-          <w:numId w:val="2"/>
+          <w:numId w:val="3"/>
         </w:numPr>
       </w:pPr>
       <w:r>
-        <w:t>File types and how the underlying script works should be clearly outlined clearly</w:t>
+        <w:t>Include a file preparation section that explains the required formatting of the files</w:t>
       </w:r>
     </w:p>
     <w:p>
@@ -345,92 +306,52 @@
         <w:pStyle w:val="ListParagraph"/>
         <w:numPr>
           <w:ilvl w:val="0"/>
-          <w:numId w:val="2"/>
+          <w:numId w:val="3"/>
         </w:numPr>
       </w:pPr>
       <w:r>
-        <w:t xml:space="preserve">We </w:t>
-      </w:r>
-      <w:r>
-        <w:t>agreed on a new feature that would allow the user to see the words of each topic highlighted in their files</w:t>
+        <w:t>Agreed to include more specific requirements about the ML script</w:t>
       </w:r>
     </w:p>
     <w:p>
       <w:pPr>
         <w:pStyle w:val="ListParagraph"/>
         <w:numPr>
-          <w:ilvl w:val="0"/>
-          <w:numId w:val="2"/>
+          <w:ilvl w:val="1"/>
+          <w:numId w:val="3"/>
         </w:numPr>
       </w:pPr>
       <w:r>
-        <w:t xml:space="preserve">We agreed </w:t>
-      </w:r>
-      <w:r>
-        <w:t xml:space="preserve">that for the minimum viable product uploading one file is enough, but multiple file upload at the same time is a high priority too. </w:t>
+        <w:t>What the exact output should be</w:t>
       </w:r>
     </w:p>
     <w:p>
       <w:pPr>
         <w:pStyle w:val="ListParagraph"/>
         <w:numPr>
-          <w:ilvl w:val="0"/>
-          <w:numId w:val="2"/>
+          <w:ilvl w:val="1"/>
+          <w:numId w:val="3"/>
         </w:numPr>
       </w:pPr>
       <w:r>
-        <w:t xml:space="preserve">We agreed </w:t>
-      </w:r>
-      <w:r>
-        <w:t>that for the scope of this project and for other practical reasons a web app would be the best, but an executable version of the app could be useful for future purposes and to bridge data protection issues.</w:t>
+        <w:t>How the files are handled</w:t>
       </w:r>
     </w:p>
     <w:p>
       <w:pPr>
         <w:pStyle w:val="ListParagraph"/>
         <w:numPr>
-          <w:ilvl w:val="0"/>
-          <w:numId w:val="2"/>
+          <w:ilvl w:val="1"/>
+          <w:numId w:val="3"/>
         </w:numPr>
       </w:pPr>
       <w:r>
-        <w:t xml:space="preserve">We </w:t>
-      </w:r>
-      <w:r>
-        <w:t xml:space="preserve">discussed that introduction and debriefing materials for the user studies can wait until second semester when we start planning them. </w:t>
-      </w:r>
-    </w:p>
-    <w:p>
-      <w:pPr>
-        <w:pStyle w:val="ListParagraph"/>
-        <w:numPr>
-          <w:ilvl w:val="0"/>
-          <w:numId w:val="2"/>
-        </w:numPr>
-      </w:pPr>
-      <w:r>
-        <w:t xml:space="preserve">We agreed that the MoSCoW technique should be used for requirement gathering, where </w:t>
-      </w:r>
-      <w:r>
-        <w:t xml:space="preserve">Mireilla </w:t>
-      </w:r>
-      <w:r>
-        <w:t>will act as a customer.</w:t>
-      </w:r>
-    </w:p>
-    <w:p>
-      <w:pPr>
-        <w:pStyle w:val="ListParagraph"/>
-        <w:numPr>
-          <w:ilvl w:val="0"/>
-          <w:numId w:val="2"/>
-        </w:numPr>
-      </w:pPr>
-      <w:r>
-        <w:t>We discussed the possibility of using google forms to expand or refine requirements</w:t>
-      </w:r>
-    </w:p>
-    <w:p/>
+        <w:t>Basically,</w:t>
+      </w:r>
+      <w:r>
+        <w:t xml:space="preserve"> everything about the script should eb detailed in the must have section</w:t>
+      </w:r>
+    </w:p>
     <w:p>
       <w:r>
         <w:t>Zsolt ToDo for next meeting:</w:t>
@@ -443,27 +364,9 @@
           <w:ilvl w:val="0"/>
           <w:numId w:val="1"/>
         </w:numPr>
-        <w:rPr>
-          <w:strike/>
-        </w:rPr>
-      </w:pPr>
-      <w:r>
-        <w:rPr>
-          <w:strike/>
-        </w:rPr>
-        <w:t xml:space="preserve">Re-send </w:t>
-      </w:r>
-      <w:r>
-        <w:rPr>
-          <w:strike/>
-        </w:rPr>
-        <w:t>ethics form</w:t>
-      </w:r>
-      <w:r>
-        <w:rPr>
-          <w:strike/>
-        </w:rPr>
-        <w:t xml:space="preserve"> in word format</w:t>
+      </w:pPr>
+      <w:r>
+        <w:t>Start developing LDA</w:t>
       </w:r>
     </w:p>
     <w:p>
@@ -475,10 +378,7 @@
         </w:numPr>
       </w:pPr>
       <w:r>
-        <w:t>Continue</w:t>
-      </w:r>
-      <w:r>
-        <w:t xml:space="preserve"> background reading to understand key concepts and literature required for this project</w:t>
+        <w:t>Create system architecture diagram</w:t>
       </w:r>
     </w:p>
     <w:p>
@@ -490,19 +390,7 @@
         </w:numPr>
       </w:pPr>
       <w:r>
-        <w:t>Continue e</w:t>
-      </w:r>
-      <w:r>
-        <w:t>valuat</w:t>
-      </w:r>
-      <w:r>
-        <w:t>ing</w:t>
-      </w:r>
-      <w:r>
-        <w:t xml:space="preserve"> existing products</w:t>
-      </w:r>
-      <w:r>
-        <w:t xml:space="preserve"> (Nvivo, Atlas.ti, LIWC)</w:t>
+        <w:t>Update requirements document to include ML script</w:t>
       </w:r>
     </w:p>
     <w:p>
@@ -514,7 +402,7 @@
         </w:numPr>
       </w:pPr>
       <w:r>
-        <w:t>Update Figma prototype to show agreed design discussion</w:t>
+        <w:t>Update about page to include ML script description</w:t>
       </w:r>
     </w:p>
     <w:p>
@@ -526,7 +414,7 @@
         </w:numPr>
       </w:pPr>
       <w:r>
-        <w:t>Add the newly agreed features to the requirements document (multiple file upload, text highlight)</w:t>
+        <w:t>Set-up CI/CD pipeline</w:t>
       </w:r>
     </w:p>
     <w:p>
@@ -538,17 +426,51 @@
         </w:numPr>
       </w:pPr>
       <w:r>
-        <w:t>Create and send agenda before next meeting on 1</w:t>
-      </w:r>
-      <w:r>
-        <w:t>8</w:t>
+        <w:t>Create unit tests for existing features</w:t>
+      </w:r>
+    </w:p>
+    <w:p>
+      <w:pPr>
+        <w:pStyle w:val="ListParagraph"/>
+        <w:numPr>
+          <w:ilvl w:val="0"/>
+          <w:numId w:val="1"/>
+        </w:numPr>
+      </w:pPr>
+      <w:r>
+        <w:t>Bug-fix deployed version (Background switch and header issue)</w:t>
+      </w:r>
+    </w:p>
+    <w:p>
+      <w:pPr>
+        <w:pStyle w:val="ListParagraph"/>
+        <w:numPr>
+          <w:ilvl w:val="0"/>
+          <w:numId w:val="1"/>
+        </w:numPr>
+      </w:pPr>
+      <w:r>
+        <w:t>Develop file deletion after users are done with their results.</w:t>
+      </w:r>
+    </w:p>
+    <w:p>
+      <w:pPr>
+        <w:pStyle w:val="ListParagraph"/>
+        <w:numPr>
+          <w:ilvl w:val="0"/>
+          <w:numId w:val="1"/>
+        </w:numPr>
+      </w:pPr>
+      <w:r>
+        <w:t xml:space="preserve">Create and send agenda before next meeting on </w:t>
+      </w:r>
+      <w:r>
+        <w:t>25</w:t>
       </w:r>
       <w:r>
         <w:t>/10/2022</w:t>
       </w:r>
     </w:p>
-    <w:p/>
-    <w:p/>
     <w:sectPr>
       <w:pgSz w:w="11906" w:h="16838"/>
       <w:pgMar w:top="1417" w:right="1417" w:bottom="1417" w:left="1417" w:header="708" w:footer="708" w:gutter="0"/>
@@ -562,6 +484,119 @@
 <file path=word/numbering.xml><?xml version="1.0" encoding="utf-8"?>
 <w:numbering xmlns:wpc="http://schemas.microsoft.com/office/word/2010/wordprocessingCanvas" xmlns:cx="http://schemas.microsoft.com/office/drawing/2014/chartex" xmlns:cx1="http://schemas.microsoft.com/office/drawing/2015/9/8/chartex" xmlns:cx2="http://schemas.microsoft.com/office/drawing/2015/10/21/chartex" xmlns:cx3="http://schemas.microsoft.com/office/drawing/2016/5/9/chartex" xmlns:cx4="http://schemas.microsoft.com/office/drawing/2016/5/10/chartex" xmlns:cx5="http://schemas.microsoft.com/office/drawing/2016/5/11/chartex" xmlns:cx6="http://schemas.microsoft.com/office/drawing/2016/5/12/chartex" xmlns:cx7="http://schemas.microsoft.com/office/drawing/2016/5/13/chartex" xmlns:cx8="http://schemas.microsoft.com/office/drawing/2016/5/14/chartex" xmlns:mc="http://schemas.openxmlformats.org/markup-compatibility/2006" xmlns:aink="http://schemas.microsoft.com/office/drawing/2016/ink" xmlns:am3d="http://schemas.microsoft.com/office/drawing/2017/model3d" xmlns:o="urn:schemas-microsoft-com:office:office" xmlns:oel="http://schemas.microsoft.com/office/2019/extlst" xmlns:r="http://schemas.openxmlformats.org/officeDocument/2006/relationships" xmlns:m="http://schemas.openxmlformats.org/officeDocument/2006/math" xmlns:v="urn:schemas-microsoft-com:vml" xmlns:wp14="http://schemas.microsoft.com/office/word/2010/wordprocessingDrawing" xmlns:wp="http://schemas.openxmlformats.org/drawingml/2006/wordprocessingDrawing" xmlns:w10="urn:schemas-microsoft-com:office:word" xmlns:w="http://schemas.openxmlformats.org/wordprocessingml/2006/main" xmlns:w14="http://schemas.microsoft.com/office/word/2010/wordml" xmlns:w15="http://schemas.microsoft.com/office/word/2012/wordml" xmlns:w16cex="http://schemas.microsoft.com/office/word/2018/wordml/cex" xmlns:w16cid="http://schemas.microsoft.com/office/word/2016/wordml/cid" xmlns:w16="http://schemas.microsoft.com/office/word/2018/wordml" xmlns:w16sdtdh="http://schemas.microsoft.com/office/word/2020/wordml/sdtdatahash" xmlns:w16se="http://schemas.microsoft.com/office/word/2015/wordml/symex" xmlns:wpg="http://schemas.microsoft.com/office/word/2010/wordprocessingGroup" xmlns:wpi="http://schemas.microsoft.com/office/word/2010/wordprocessingInk" xmlns:wne="http://schemas.microsoft.com/office/word/2006/wordml" xmlns:wps="http://schemas.microsoft.com/office/word/2010/wordprocessingShape" mc:Ignorable="w14 w15 w16se w16cid w16 w16cex w16sdtdh wp14">
   <w:abstractNum w:abstractNumId="0" w15:restartNumberingAfterBreak="0">
+    <w:nsid w:val="047059A2"/>
+    <w:multiLevelType w:val="hybridMultilevel"/>
+    <w:tmpl w:val="CB565700"/>
+    <w:lvl w:ilvl="0" w:tplc="08090001">
+      <w:start w:val="1"/>
+      <w:numFmt w:val="bullet"/>
+      <w:lvlText w:val=""/>
+      <w:lvlJc w:val="left"/>
+      <w:pPr>
+        <w:ind w:left="720" w:hanging="360"/>
+      </w:pPr>
+      <w:rPr>
+        <w:rFonts w:ascii="Symbol" w:hAnsi="Symbol" w:hint="default"/>
+      </w:rPr>
+    </w:lvl>
+    <w:lvl w:ilvl="1" w:tplc="08090003" w:tentative="1">
+      <w:start w:val="1"/>
+      <w:numFmt w:val="bullet"/>
+      <w:lvlText w:val="o"/>
+      <w:lvlJc w:val="left"/>
+      <w:pPr>
+        <w:ind w:left="1440" w:hanging="360"/>
+      </w:pPr>
+      <w:rPr>
+        <w:rFonts w:ascii="Courier New" w:hAnsi="Courier New" w:cs="Courier New" w:hint="default"/>
+      </w:rPr>
+    </w:lvl>
+    <w:lvl w:ilvl="2" w:tplc="08090005" w:tentative="1">
+      <w:start w:val="1"/>
+      <w:numFmt w:val="bullet"/>
+      <w:lvlText w:val=""/>
+      <w:lvlJc w:val="left"/>
+      <w:pPr>
+        <w:ind w:left="2160" w:hanging="360"/>
+      </w:pPr>
+      <w:rPr>
+        <w:rFonts w:ascii="Wingdings" w:hAnsi="Wingdings" w:hint="default"/>
+      </w:rPr>
+    </w:lvl>
+    <w:lvl w:ilvl="3" w:tplc="08090001" w:tentative="1">
+      <w:start w:val="1"/>
+      <w:numFmt w:val="bullet"/>
+      <w:lvlText w:val=""/>
+      <w:lvlJc w:val="left"/>
+      <w:pPr>
+        <w:ind w:left="2880" w:hanging="360"/>
+      </w:pPr>
+      <w:rPr>
+        <w:rFonts w:ascii="Symbol" w:hAnsi="Symbol" w:hint="default"/>
+      </w:rPr>
+    </w:lvl>
+    <w:lvl w:ilvl="4" w:tplc="08090003" w:tentative="1">
+      <w:start w:val="1"/>
+      <w:numFmt w:val="bullet"/>
+      <w:lvlText w:val="o"/>
+      <w:lvlJc w:val="left"/>
+      <w:pPr>
+        <w:ind w:left="3600" w:hanging="360"/>
+      </w:pPr>
+      <w:rPr>
+        <w:rFonts w:ascii="Courier New" w:hAnsi="Courier New" w:cs="Courier New" w:hint="default"/>
+      </w:rPr>
+    </w:lvl>
+    <w:lvl w:ilvl="5" w:tplc="08090005" w:tentative="1">
+      <w:start w:val="1"/>
+      <w:numFmt w:val="bullet"/>
+      <w:lvlText w:val=""/>
+      <w:lvlJc w:val="left"/>
+      <w:pPr>
+        <w:ind w:left="4320" w:hanging="360"/>
+      </w:pPr>
+      <w:rPr>
+        <w:rFonts w:ascii="Wingdings" w:hAnsi="Wingdings" w:hint="default"/>
+      </w:rPr>
+    </w:lvl>
+    <w:lvl w:ilvl="6" w:tplc="08090001" w:tentative="1">
+      <w:start w:val="1"/>
+      <w:numFmt w:val="bullet"/>
+      <w:lvlText w:val=""/>
+      <w:lvlJc w:val="left"/>
+      <w:pPr>
+        <w:ind w:left="5040" w:hanging="360"/>
+      </w:pPr>
+      <w:rPr>
+        <w:rFonts w:ascii="Symbol" w:hAnsi="Symbol" w:hint="default"/>
+      </w:rPr>
+    </w:lvl>
+    <w:lvl w:ilvl="7" w:tplc="08090003" w:tentative="1">
+      <w:start w:val="1"/>
+      <w:numFmt w:val="bullet"/>
+      <w:lvlText w:val="o"/>
+      <w:lvlJc w:val="left"/>
+      <w:pPr>
+        <w:ind w:left="5760" w:hanging="360"/>
+      </w:pPr>
+      <w:rPr>
+        <w:rFonts w:ascii="Courier New" w:hAnsi="Courier New" w:cs="Courier New" w:hint="default"/>
+      </w:rPr>
+    </w:lvl>
+    <w:lvl w:ilvl="8" w:tplc="08090005" w:tentative="1">
+      <w:start w:val="1"/>
+      <w:numFmt w:val="bullet"/>
+      <w:lvlText w:val=""/>
+      <w:lvlJc w:val="left"/>
+      <w:pPr>
+        <w:ind w:left="6480" w:hanging="360"/>
+      </w:pPr>
+      <w:rPr>
+        <w:rFonts w:ascii="Wingdings" w:hAnsi="Wingdings" w:hint="default"/>
+      </w:rPr>
+    </w:lvl>
+  </w:abstractNum>
+  <w:abstractNum w:abstractNumId="1" w15:restartNumberingAfterBreak="0">
     <w:nsid w:val="4F6A4E47"/>
     <w:multiLevelType w:val="hybridMultilevel"/>
     <w:tmpl w:val="A3604348"/>
@@ -674,7 +709,7 @@
       </w:rPr>
     </w:lvl>
   </w:abstractNum>
-  <w:abstractNum w:abstractNumId="1" w15:restartNumberingAfterBreak="0">
+  <w:abstractNum w:abstractNumId="2" w15:restartNumberingAfterBreak="0">
     <w:nsid w:val="5FCC69E9"/>
     <w:multiLevelType w:val="hybridMultilevel"/>
     <w:tmpl w:val="BBF2C462"/>
@@ -684,6 +719,119 @@
       <w:lvlText w:val=""/>
       <w:lvlJc w:val="left"/>
       <w:pPr>
+        <w:ind w:left="502" w:hanging="360"/>
+      </w:pPr>
+      <w:rPr>
+        <w:rFonts w:ascii="Symbol" w:hAnsi="Symbol" w:hint="default"/>
+      </w:rPr>
+    </w:lvl>
+    <w:lvl w:ilvl="1" w:tplc="08090003">
+      <w:start w:val="1"/>
+      <w:numFmt w:val="bullet"/>
+      <w:lvlText w:val="o"/>
+      <w:lvlJc w:val="left"/>
+      <w:pPr>
+        <w:ind w:left="1222" w:hanging="360"/>
+      </w:pPr>
+      <w:rPr>
+        <w:rFonts w:ascii="Courier New" w:hAnsi="Courier New" w:cs="Courier New" w:hint="default"/>
+      </w:rPr>
+    </w:lvl>
+    <w:lvl w:ilvl="2" w:tplc="08090005" w:tentative="1">
+      <w:start w:val="1"/>
+      <w:numFmt w:val="bullet"/>
+      <w:lvlText w:val=""/>
+      <w:lvlJc w:val="left"/>
+      <w:pPr>
+        <w:ind w:left="1942" w:hanging="360"/>
+      </w:pPr>
+      <w:rPr>
+        <w:rFonts w:ascii="Wingdings" w:hAnsi="Wingdings" w:hint="default"/>
+      </w:rPr>
+    </w:lvl>
+    <w:lvl w:ilvl="3" w:tplc="08090001" w:tentative="1">
+      <w:start w:val="1"/>
+      <w:numFmt w:val="bullet"/>
+      <w:lvlText w:val=""/>
+      <w:lvlJc w:val="left"/>
+      <w:pPr>
+        <w:ind w:left="2662" w:hanging="360"/>
+      </w:pPr>
+      <w:rPr>
+        <w:rFonts w:ascii="Symbol" w:hAnsi="Symbol" w:hint="default"/>
+      </w:rPr>
+    </w:lvl>
+    <w:lvl w:ilvl="4" w:tplc="08090003" w:tentative="1">
+      <w:start w:val="1"/>
+      <w:numFmt w:val="bullet"/>
+      <w:lvlText w:val="o"/>
+      <w:lvlJc w:val="left"/>
+      <w:pPr>
+        <w:ind w:left="3382" w:hanging="360"/>
+      </w:pPr>
+      <w:rPr>
+        <w:rFonts w:ascii="Courier New" w:hAnsi="Courier New" w:cs="Courier New" w:hint="default"/>
+      </w:rPr>
+    </w:lvl>
+    <w:lvl w:ilvl="5" w:tplc="08090005" w:tentative="1">
+      <w:start w:val="1"/>
+      <w:numFmt w:val="bullet"/>
+      <w:lvlText w:val=""/>
+      <w:lvlJc w:val="left"/>
+      <w:pPr>
+        <w:ind w:left="4102" w:hanging="360"/>
+      </w:pPr>
+      <w:rPr>
+        <w:rFonts w:ascii="Wingdings" w:hAnsi="Wingdings" w:hint="default"/>
+      </w:rPr>
+    </w:lvl>
+    <w:lvl w:ilvl="6" w:tplc="08090001" w:tentative="1">
+      <w:start w:val="1"/>
+      <w:numFmt w:val="bullet"/>
+      <w:lvlText w:val=""/>
+      <w:lvlJc w:val="left"/>
+      <w:pPr>
+        <w:ind w:left="4822" w:hanging="360"/>
+      </w:pPr>
+      <w:rPr>
+        <w:rFonts w:ascii="Symbol" w:hAnsi="Symbol" w:hint="default"/>
+      </w:rPr>
+    </w:lvl>
+    <w:lvl w:ilvl="7" w:tplc="08090003" w:tentative="1">
+      <w:start w:val="1"/>
+      <w:numFmt w:val="bullet"/>
+      <w:lvlText w:val="o"/>
+      <w:lvlJc w:val="left"/>
+      <w:pPr>
+        <w:ind w:left="5542" w:hanging="360"/>
+      </w:pPr>
+      <w:rPr>
+        <w:rFonts w:ascii="Courier New" w:hAnsi="Courier New" w:cs="Courier New" w:hint="default"/>
+      </w:rPr>
+    </w:lvl>
+    <w:lvl w:ilvl="8" w:tplc="08090005" w:tentative="1">
+      <w:start w:val="1"/>
+      <w:numFmt w:val="bullet"/>
+      <w:lvlText w:val=""/>
+      <w:lvlJc w:val="left"/>
+      <w:pPr>
+        <w:ind w:left="6262" w:hanging="360"/>
+      </w:pPr>
+      <w:rPr>
+        <w:rFonts w:ascii="Wingdings" w:hAnsi="Wingdings" w:hint="default"/>
+      </w:rPr>
+    </w:lvl>
+  </w:abstractNum>
+  <w:abstractNum w:abstractNumId="3" w15:restartNumberingAfterBreak="0">
+    <w:nsid w:val="7D062ACE"/>
+    <w:multiLevelType w:val="hybridMultilevel"/>
+    <w:tmpl w:val="D6E0F266"/>
+    <w:lvl w:ilvl="0" w:tplc="08090001">
+      <w:start w:val="1"/>
+      <w:numFmt w:val="bullet"/>
+      <w:lvlText w:val=""/>
+      <w:lvlJc w:val="left"/>
+      <w:pPr>
         <w:ind w:left="720" w:hanging="360"/>
       </w:pPr>
       <w:rPr>
@@ -788,10 +936,16 @@
     </w:lvl>
   </w:abstractNum>
   <w:num w:numId="1" w16cid:durableId="371342703">
-    <w:abstractNumId w:val="0"/>
+    <w:abstractNumId w:val="1"/>
   </w:num>
   <w:num w:numId="2" w16cid:durableId="191844286">
-    <w:abstractNumId w:val="1"/>
+    <w:abstractNumId w:val="2"/>
+  </w:num>
+  <w:num w:numId="3" w16cid:durableId="1718043551">
+    <w:abstractNumId w:val="3"/>
+  </w:num>
+  <w:num w:numId="4" w16cid:durableId="1952282580">
+    <w:abstractNumId w:val="0"/>
   </w:num>
 </w:numbering>
 </file>

</xml_diff>